<commit_message>
adicionando uma informação para salva-la
</commit_message>
<xml_diff>
--- a/Seção 2 - Git Fundamental.docx
+++ b/Seção 2 - Git Fundamental.docx
@@ -2188,7 +2188,10 @@
         </w:sectPr>
       </w:pPr>
       <w:r>
-        <w:t>Pronto, você subiu um repositório para o github</w:t>
+        <w:t>Pronto, você subiu um repositório para o githu</w:t>
+      </w:r>
+      <w:r>
+        <w:t>b,  compreendeu agora?</w:t>
       </w:r>
     </w:p>
     <w:p>

</xml_diff>

<commit_message>
Testando um novo commit
</commit_message>
<xml_diff>
--- a/Seção 2 - Git Fundamental.docx
+++ b/Seção 2 - Git Fundamental.docx
@@ -2345,6 +2345,9 @@
         <w:br/>
       </w:r>
       <w:r>
+        <w:rPr>
+          <w:noProof/>
+        </w:rPr>
         <w:drawing>
           <wp:inline distT="0" distB="0" distL="0" distR="0" wp14:anchorId="0517D0BD" wp14:editId="45EB8296">
             <wp:extent cx="1447800" cy="1470660"/>
@@ -2387,6 +2390,9 @@
         <w:ind w:left="708"/>
       </w:pPr>
       <w:r>
+        <w:rPr>
+          <w:noProof/>
+        </w:rPr>
         <w:drawing>
           <wp:inline distT="0" distB="0" distL="0" distR="0" wp14:anchorId="5FA3534C" wp14:editId="73232172">
             <wp:extent cx="5334000" cy="3127375"/>
@@ -2644,6 +2650,9 @@
         <w:br/>
       </w:r>
       <w:r>
+        <w:rPr>
+          <w:noProof/>
+        </w:rPr>
         <w:drawing>
           <wp:inline distT="0" distB="0" distL="0" distR="0" wp14:anchorId="557BEC71" wp14:editId="58F198A9">
             <wp:extent cx="6233160" cy="2369820"/>
@@ -2798,7 +2807,15 @@
         <w:t>de que</w:t>
       </w:r>
       <w:r>
-        <w:t xml:space="preserve"> vc </w:t>
+        <w:t xml:space="preserve"> </w:t>
+      </w:r>
+      <w:proofErr w:type="spellStart"/>
+      <w:r>
+        <w:t>vc</w:t>
+      </w:r>
+      <w:proofErr w:type="spellEnd"/>
+      <w:r>
+        <w:t xml:space="preserve"> </w:t>
       </w:r>
       <w:r>
         <w:t xml:space="preserve">que quando </w:t>
@@ -3063,6 +3080,9 @@
         <w:ind w:left="360"/>
       </w:pPr>
       <w:r>
+        <w:rPr>
+          <w:noProof/>
+        </w:rPr>
         <w:drawing>
           <wp:inline distT="0" distB="0" distL="0" distR="0" wp14:anchorId="066FC169" wp14:editId="3F069721">
             <wp:extent cx="5951220" cy="2118360"/>
@@ -3445,6 +3465,9 @@
         <w:br/>
       </w:r>
       <w:r>
+        <w:rPr>
+          <w:noProof/>
+        </w:rPr>
         <w:drawing>
           <wp:inline distT="0" distB="0" distL="0" distR="0" wp14:anchorId="3F43B4EA" wp14:editId="31BEDFD2">
             <wp:extent cx="5615940" cy="2030095"/>
@@ -3537,51 +3560,51 @@
         <w:t>Adicionando um arquivo por vez</w:t>
       </w:r>
       <w:r>
+        <w:t xml:space="preserve"> usando</w:t>
+      </w:r>
+      <w:r>
+        <w:br/>
+      </w:r>
+      <w:r>
+        <w:t>“</w:t>
+      </w:r>
+      <w:proofErr w:type="spellStart"/>
+      <w:r>
+        <w:t>git</w:t>
+      </w:r>
+      <w:proofErr w:type="spellEnd"/>
+      <w:r>
         <w:t xml:space="preserve"> </w:t>
       </w:r>
-      <w:r>
-        <w:t>usando</w:t>
+      <w:proofErr w:type="spellStart"/>
+      <w:r>
+        <w:t>commit</w:t>
+      </w:r>
+      <w:proofErr w:type="spellEnd"/>
+      <w:r>
+        <w:t xml:space="preserve"> </w:t>
+      </w:r>
+      <w:r>
+        <w:t xml:space="preserve">exemplo.txt </w:t>
+      </w:r>
+      <w:r>
+        <w:t xml:space="preserve">-m “Escreve o que </w:t>
+      </w:r>
+      <w:proofErr w:type="spellStart"/>
+      <w:r>
+        <w:t>vc</w:t>
+      </w:r>
+      <w:proofErr w:type="spellEnd"/>
+      <w:r>
+        <w:t xml:space="preserve"> fez”</w:t>
       </w:r>
       <w:r>
         <w:br/>
       </w:r>
       <w:r>
-        <w:t>“</w:t>
-      </w:r>
-      <w:proofErr w:type="spellStart"/>
-      <w:r>
-        <w:t>git</w:t>
-      </w:r>
-      <w:proofErr w:type="spellEnd"/>
-      <w:r>
-        <w:t xml:space="preserve"> </w:t>
-      </w:r>
-      <w:proofErr w:type="spellStart"/>
-      <w:r>
-        <w:t>commit</w:t>
-      </w:r>
-      <w:proofErr w:type="spellEnd"/>
-      <w:r>
-        <w:t xml:space="preserve"> </w:t>
-      </w:r>
-      <w:r>
-        <w:t xml:space="preserve">exemplo.txt </w:t>
-      </w:r>
-      <w:r>
-        <w:t xml:space="preserve">-m “Escreve o que </w:t>
-      </w:r>
-      <w:proofErr w:type="spellStart"/>
-      <w:r>
-        <w:t>vc</w:t>
-      </w:r>
-      <w:proofErr w:type="spellEnd"/>
-      <w:r>
-        <w:t xml:space="preserve"> fez”</w:t>
-      </w:r>
-      <w:r>
-        <w:br/>
-      </w:r>
-      <w:r>
+        <w:rPr>
+          <w:noProof/>
+        </w:rPr>
         <w:drawing>
           <wp:inline distT="0" distB="0" distL="0" distR="0" wp14:anchorId="2EDD204C" wp14:editId="35D3920B">
             <wp:extent cx="6645910" cy="3122295"/>
@@ -3728,6 +3751,9 @@
         <w:br/>
       </w:r>
       <w:r>
+        <w:rPr>
+          <w:noProof/>
+        </w:rPr>
         <w:drawing>
           <wp:inline distT="0" distB="0" distL="0" distR="0" wp14:anchorId="56A85B54" wp14:editId="6A2539DE">
             <wp:extent cx="5737860" cy="2505710"/>
@@ -3948,6 +3974,9 @@
         <w:br/>
       </w:r>
       <w:r>
+        <w:rPr>
+          <w:noProof/>
+        </w:rPr>
         <w:drawing>
           <wp:inline distT="0" distB="0" distL="0" distR="0" wp14:anchorId="1982F3F9" wp14:editId="01689263">
             <wp:extent cx="6027420" cy="1286510"/>
@@ -4004,9 +4033,88 @@
       <w:r>
         <w:t xml:space="preserve"> e estão prontos para ser enviados ao repositório remoto</w:t>
       </w:r>
+      <w:r>
+        <w:t>.</w:t>
+      </w:r>
+    </w:p>
+    <w:p>
+      <w:pPr>
+        <w:ind w:left="708"/>
+      </w:pPr>
+      <w:r>
+        <w:t xml:space="preserve">Basta darmos um </w:t>
+      </w:r>
+      <w:proofErr w:type="spellStart"/>
+      <w:r>
+        <w:t>git</w:t>
+      </w:r>
+      <w:proofErr w:type="spellEnd"/>
+      <w:r>
+        <w:t xml:space="preserve"> </w:t>
+      </w:r>
+      <w:proofErr w:type="spellStart"/>
+      <w:r>
+        <w:t>push</w:t>
+      </w:r>
+      <w:proofErr w:type="spellEnd"/>
+      <w:r>
+        <w:t>:</w:t>
+      </w:r>
+      <w:r>
+        <w:br/>
+      </w:r>
+      <w:r>
+        <w:drawing>
+          <wp:inline distT="0" distB="0" distL="0" distR="0" wp14:anchorId="35AA8E30" wp14:editId="5CC4DE93">
+            <wp:extent cx="5890260" cy="1793875"/>
+            <wp:effectExtent l="0" t="0" r="0" b="0"/>
+            <wp:docPr id="319073504" name="Imagem 1" descr="Texto&#10;&#10;O conteúdo gerado por IA pode estar incorreto."/>
+            <wp:cNvGraphicFramePr>
+              <a:graphicFrameLocks xmlns:a="http://schemas.openxmlformats.org/drawingml/2006/main" noChangeAspect="1"/>
+            </wp:cNvGraphicFramePr>
+            <a:graphic xmlns:a="http://schemas.openxmlformats.org/drawingml/2006/main">
+              <a:graphicData uri="http://schemas.openxmlformats.org/drawingml/2006/picture">
+                <pic:pic xmlns:pic="http://schemas.openxmlformats.org/drawingml/2006/picture">
+                  <pic:nvPicPr>
+                    <pic:cNvPr id="319073504" name="Imagem 1" descr="Texto&#10;&#10;O conteúdo gerado por IA pode estar incorreto."/>
+                    <pic:cNvPicPr/>
+                  </pic:nvPicPr>
+                  <pic:blipFill>
+                    <a:blip r:embed="rId39"/>
+                    <a:stretch>
+                      <a:fillRect/>
+                    </a:stretch>
+                  </pic:blipFill>
+                  <pic:spPr>
+                    <a:xfrm>
+                      <a:off x="0" y="0"/>
+                      <a:ext cx="5890260" cy="1793875"/>
+                    </a:xfrm>
+                    <a:prstGeom prst="rect">
+                      <a:avLst/>
+                    </a:prstGeom>
+                  </pic:spPr>
+                </pic:pic>
+              </a:graphicData>
+            </a:graphic>
+          </wp:inline>
+        </w:drawing>
+      </w:r>
+      <w:r>
+        <w:br/>
+        <w:t xml:space="preserve">assim </w:t>
+      </w:r>
+      <w:proofErr w:type="spellStart"/>
+      <w:r>
+        <w:t>vc</w:t>
+      </w:r>
+      <w:proofErr w:type="spellEnd"/>
+      <w:r>
+        <w:t xml:space="preserve"> pode verificar novamente depois no seu github e verá que as informações alteradas estarão lá.</w:t>
+      </w:r>
     </w:p>
     <w:sectPr>
-      <w:headerReference w:type="first" r:id="rId39"/>
+      <w:headerReference w:type="first" r:id="rId40"/>
       <w:pgSz w:w="11906" w:h="16838"/>
       <w:pgMar w:top="720" w:right="720" w:bottom="720" w:left="720" w:header="708" w:footer="708" w:gutter="0"/>
       <w:cols w:space="708"/>
@@ -5891,6 +5999,7 @@
   <w:style w:type="character" w:default="1" w:styleId="Fontepargpadro">
     <w:name w:val="Default Paragraph Font"/>
     <w:uiPriority w:val="1"/>
+    <w:semiHidden/>
     <w:unhideWhenUsed/>
   </w:style>
   <w:style w:type="table" w:default="1" w:styleId="Tabelanormal">

</xml_diff>

<commit_message>
Reenvio do arquivo .docx completo
</commit_message>
<xml_diff>
--- a/Seção 2 - Git Fundamental.docx
+++ b/Seção 2 - Git Fundamental.docx
@@ -2908,17 +2908,12 @@
         <w:t xml:space="preserve">a área de </w:t>
       </w:r>
       <w:proofErr w:type="spellStart"/>
-      <w:proofErr w:type="gramStart"/>
       <w:r>
         <w:t>staging</w:t>
       </w:r>
       <w:proofErr w:type="spellEnd"/>
       <w:r>
-        <w:t>(</w:t>
-      </w:r>
-      <w:proofErr w:type="gramEnd"/>
-      <w:r>
-        <w:t xml:space="preserve">área que está preparada para ser </w:t>
+        <w:t xml:space="preserve">(área que está preparada para ser </w:t>
       </w:r>
       <w:proofErr w:type="spellStart"/>
       <w:r>
@@ -2945,14 +2940,9 @@
       </w:r>
       <w:proofErr w:type="spellEnd"/>
       <w:r>
-        <w:t xml:space="preserve"> pode usar dois comandos </w:t>
-      </w:r>
-      <w:proofErr w:type="gramStart"/>
-      <w:r>
-        <w:t>do  “</w:t>
-      </w:r>
-      <w:proofErr w:type="spellStart"/>
-      <w:proofErr w:type="gramEnd"/>
+        <w:t xml:space="preserve"> pode usar dois comandos do  “</w:t>
+      </w:r>
+      <w:proofErr w:type="spellStart"/>
       <w:r>
         <w:t>git</w:t>
       </w:r>
@@ -3278,15 +3268,7 @@
       </w:pPr>
       <w:r>
         <w:lastRenderedPageBreak/>
-        <w:t xml:space="preserve">AS alterações salvas </w:t>
-      </w:r>
-      <w:proofErr w:type="gramStart"/>
-      <w:r>
-        <w:t>do projetos</w:t>
-      </w:r>
-      <w:proofErr w:type="gramEnd"/>
-      <w:r>
-        <w:t xml:space="preserve"> são realizadas por </w:t>
+        <w:t xml:space="preserve">AS alterações salvas do projetos são realizadas por </w:t>
       </w:r>
       <w:proofErr w:type="spellStart"/>
       <w:r>
@@ -3958,17 +3940,12 @@
         <w:t xml:space="preserve"> ou não estão como </w:t>
       </w:r>
       <w:proofErr w:type="spellStart"/>
-      <w:proofErr w:type="gramStart"/>
       <w:r>
         <w:t>untracked</w:t>
       </w:r>
       <w:proofErr w:type="spellEnd"/>
       <w:r>
-        <w:t>(</w:t>
-      </w:r>
-      <w:proofErr w:type="gramEnd"/>
-      <w:r>
-        <w:t>não mapeados):</w:t>
+        <w:t>(não mapeados):</w:t>
       </w:r>
       <w:r>
         <w:br/>
@@ -4015,15 +3992,7 @@
       </w:r>
       <w:r>
         <w:br/>
-        <w:t xml:space="preserve">Se estiver escrito como está na imagem acima, quer dizer que </w:t>
-      </w:r>
-      <w:proofErr w:type="gramStart"/>
-      <w:r>
-        <w:t>tá</w:t>
-      </w:r>
-      <w:proofErr w:type="gramEnd"/>
-      <w:r>
-        <w:t xml:space="preserve"> tudo certo, todos os arquivos foram mapeados e </w:t>
+        <w:t xml:space="preserve">Se estiver escrito como está na imagem acima, quer dizer que tá tudo certo, todos os arquivos foram mapeados e </w:t>
       </w:r>
       <w:proofErr w:type="spellStart"/>
       <w:r>
@@ -4064,6 +4033,9 @@
         <w:br/>
       </w:r>
       <w:r>
+        <w:rPr>
+          <w:noProof/>
+        </w:rPr>
         <w:drawing>
           <wp:inline distT="0" distB="0" distL="0" distR="0" wp14:anchorId="35AA8E30" wp14:editId="5CC4DE93">
             <wp:extent cx="5890260" cy="1793875"/>
@@ -4111,6 +4083,19 @@
       <w:proofErr w:type="spellEnd"/>
       <w:r>
         <w:t xml:space="preserve"> pode verificar novamente depois no seu github e verá que as informações alteradas estarão lá.</w:t>
+      </w:r>
+    </w:p>
+    <w:p>
+      <w:pPr>
+        <w:ind w:left="708"/>
+      </w:pPr>
+    </w:p>
+    <w:p>
+      <w:pPr>
+        <w:ind w:left="708"/>
+      </w:pPr>
+      <w:r>
+        <w:t>Testando algo</w:t>
       </w:r>
     </w:p>
     <w:sectPr>

</xml_diff>